<commit_message>
TP2, Ej 2 solved
</commit_message>
<xml_diff>
--- a/02_fixed-point/Resolution example/TP_Punto-fijo_res.docx
+++ b/02_fixed-point/Resolution example/TP_Punto-fijo_res.docx
@@ -531,7 +531,6 @@
         <w:tab/>
       </w:r>
       <w:proofErr w:type="spellStart"/>
-      <w:proofErr w:type="gramStart"/>
       <w:r>
         <w:rPr>
           <w:rFonts w:ascii="FreeMono" w:hAnsi="FreeMono"/>
@@ -549,30 +548,30 @@
           <w:szCs w:val="22"/>
           <w:lang w:val="pt-BR"/>
         </w:rPr>
-        <w:t>(</w:t>
-      </w:r>
-      <w:proofErr w:type="gramEnd"/>
-      <w:r>
+        <w:t>("c = %d \n", c );</w:t>
+      </w:r>
+    </w:p>
+    <w:p>
+      <w:pPr>
+        <w:pStyle w:val="Standard"/>
+        <w:jc w:val="both"/>
         <w:rPr>
           <w:rFonts w:ascii="FreeMono" w:hAnsi="FreeMono"/>
           <w:sz w:val="22"/>
           <w:szCs w:val="22"/>
           <w:lang w:val="pt-BR"/>
         </w:rPr>
-        <w:t>"c = %d \n", c );</w:t>
-      </w:r>
-    </w:p>
-    <w:p>
-      <w:pPr>
-        <w:pStyle w:val="Standard"/>
-        <w:jc w:val="both"/>
+      </w:pPr>
+      <w:r>
         <w:rPr>
           <w:rFonts w:ascii="FreeMono" w:hAnsi="FreeMono"/>
           <w:sz w:val="22"/>
           <w:szCs w:val="22"/>
           <w:lang w:val="pt-BR"/>
         </w:rPr>
-      </w:pPr>
+        <w:tab/>
+      </w:r>
+      <w:proofErr w:type="spellStart"/>
       <w:r>
         <w:rPr>
           <w:rFonts w:ascii="FreeMono" w:hAnsi="FreeMono"/>
@@ -580,10 +579,40 @@
           <w:szCs w:val="22"/>
           <w:lang w:val="pt-BR"/>
         </w:rPr>
+        <w:t>printf</w:t>
+      </w:r>
+      <w:proofErr w:type="spellEnd"/>
+      <w:r>
+        <w:rPr>
+          <w:rFonts w:ascii="FreeMono" w:hAnsi="FreeMono"/>
+          <w:sz w:val="22"/>
+          <w:szCs w:val="22"/>
+          <w:lang w:val="pt-BR"/>
+        </w:rPr>
+        <w:t>("d = %d \n", d );</w:t>
+      </w:r>
+    </w:p>
+    <w:p>
+      <w:pPr>
+        <w:pStyle w:val="Standard"/>
+        <w:jc w:val="both"/>
+        <w:rPr>
+          <w:rFonts w:ascii="FreeMono" w:hAnsi="FreeMono"/>
+          <w:sz w:val="22"/>
+          <w:szCs w:val="22"/>
+          <w:lang w:val="pt-BR"/>
+        </w:rPr>
+      </w:pPr>
+      <w:r>
+        <w:rPr>
+          <w:rFonts w:ascii="FreeMono" w:hAnsi="FreeMono"/>
+          <w:sz w:val="22"/>
+          <w:szCs w:val="22"/>
+          <w:lang w:val="pt-BR"/>
+        </w:rPr>
         <w:tab/>
       </w:r>
       <w:proofErr w:type="spellStart"/>
-      <w:proofErr w:type="gramStart"/>
       <w:r>
         <w:rPr>
           <w:rFonts w:ascii="FreeMono" w:hAnsi="FreeMono"/>
@@ -601,30 +630,30 @@
           <w:szCs w:val="22"/>
           <w:lang w:val="pt-BR"/>
         </w:rPr>
-        <w:t>(</w:t>
-      </w:r>
-      <w:proofErr w:type="gramEnd"/>
-      <w:r>
+        <w:t>("s1 = %d \n", s1 );</w:t>
+      </w:r>
+    </w:p>
+    <w:p>
+      <w:pPr>
+        <w:pStyle w:val="Standard"/>
+        <w:jc w:val="both"/>
         <w:rPr>
           <w:rFonts w:ascii="FreeMono" w:hAnsi="FreeMono"/>
           <w:sz w:val="22"/>
           <w:szCs w:val="22"/>
           <w:lang w:val="pt-BR"/>
         </w:rPr>
-        <w:t>"d = %d \n", d );</w:t>
-      </w:r>
-    </w:p>
-    <w:p>
-      <w:pPr>
-        <w:pStyle w:val="Standard"/>
-        <w:jc w:val="both"/>
+      </w:pPr>
+      <w:r>
         <w:rPr>
           <w:rFonts w:ascii="FreeMono" w:hAnsi="FreeMono"/>
           <w:sz w:val="22"/>
           <w:szCs w:val="22"/>
           <w:lang w:val="pt-BR"/>
         </w:rPr>
-      </w:pPr>
+        <w:tab/>
+      </w:r>
+      <w:proofErr w:type="spellStart"/>
       <w:r>
         <w:rPr>
           <w:rFonts w:ascii="FreeMono" w:hAnsi="FreeMono"/>
@@ -632,10 +661,9 @@
           <w:szCs w:val="22"/>
           <w:lang w:val="pt-BR"/>
         </w:rPr>
-        <w:tab/>
-      </w:r>
-      <w:proofErr w:type="spellStart"/>
-      <w:proofErr w:type="gramStart"/>
+        <w:t>printf</w:t>
+      </w:r>
+      <w:proofErr w:type="spellEnd"/>
       <w:r>
         <w:rPr>
           <w:rFonts w:ascii="FreeMono" w:hAnsi="FreeMono"/>
@@ -643,79 +671,7 @@
           <w:szCs w:val="22"/>
           <w:lang w:val="pt-BR"/>
         </w:rPr>
-        <w:t>printf</w:t>
-      </w:r>
-      <w:proofErr w:type="spellEnd"/>
-      <w:r>
-        <w:rPr>
-          <w:rFonts w:ascii="FreeMono" w:hAnsi="FreeMono"/>
-          <w:sz w:val="22"/>
-          <w:szCs w:val="22"/>
-          <w:lang w:val="pt-BR"/>
-        </w:rPr>
-        <w:t>(</w:t>
-      </w:r>
-      <w:proofErr w:type="gramEnd"/>
-      <w:r>
-        <w:rPr>
-          <w:rFonts w:ascii="FreeMono" w:hAnsi="FreeMono"/>
-          <w:sz w:val="22"/>
-          <w:szCs w:val="22"/>
-          <w:lang w:val="pt-BR"/>
-        </w:rPr>
-        <w:t>"s1 = %d \n", s1 );</w:t>
-      </w:r>
-    </w:p>
-    <w:p>
-      <w:pPr>
-        <w:pStyle w:val="Standard"/>
-        <w:jc w:val="both"/>
-        <w:rPr>
-          <w:rFonts w:ascii="FreeMono" w:hAnsi="FreeMono"/>
-          <w:sz w:val="22"/>
-          <w:szCs w:val="22"/>
-          <w:lang w:val="pt-BR"/>
-        </w:rPr>
-      </w:pPr>
-      <w:r>
-        <w:rPr>
-          <w:rFonts w:ascii="FreeMono" w:hAnsi="FreeMono"/>
-          <w:sz w:val="22"/>
-          <w:szCs w:val="22"/>
-          <w:lang w:val="pt-BR"/>
-        </w:rPr>
-        <w:tab/>
-      </w:r>
-      <w:proofErr w:type="spellStart"/>
-      <w:proofErr w:type="gramStart"/>
-      <w:r>
-        <w:rPr>
-          <w:rFonts w:ascii="FreeMono" w:hAnsi="FreeMono"/>
-          <w:sz w:val="22"/>
-          <w:szCs w:val="22"/>
-          <w:lang w:val="pt-BR"/>
-        </w:rPr>
-        <w:t>printf</w:t>
-      </w:r>
-      <w:proofErr w:type="spellEnd"/>
-      <w:r>
-        <w:rPr>
-          <w:rFonts w:ascii="FreeMono" w:hAnsi="FreeMono"/>
-          <w:sz w:val="22"/>
-          <w:szCs w:val="22"/>
-          <w:lang w:val="pt-BR"/>
-        </w:rPr>
-        <w:t>(</w:t>
-      </w:r>
-      <w:proofErr w:type="gramEnd"/>
-      <w:r>
-        <w:rPr>
-          <w:rFonts w:ascii="FreeMono" w:hAnsi="FreeMono"/>
-          <w:sz w:val="22"/>
-          <w:szCs w:val="22"/>
-          <w:lang w:val="pt-BR"/>
-        </w:rPr>
-        <w:t>"s2 = %d \n", s2 );</w:t>
+        <w:t>("s2 = %d \n", s2 );</w:t>
       </w:r>
     </w:p>
     <w:p>
@@ -889,18 +845,8 @@
           <w:sz w:val="22"/>
           <w:szCs w:val="22"/>
         </w:rPr>
-        <w:t>fx2</w:t>
-      </w:r>
-      <w:proofErr w:type="gramStart"/>
-      <w:r>
-        <w:rPr>
-          <w:rFonts w:ascii="FreeMono" w:hAnsi="FreeMono"/>
-          <w:sz w:val="22"/>
-          <w:szCs w:val="22"/>
-        </w:rPr>
-        <w:t>fp( )</w:t>
-      </w:r>
-      <w:proofErr w:type="gramEnd"/>
+        <w:t>fx2fp( )</w:t>
+      </w:r>
       <w:r>
         <w:rPr>
           <w:rFonts w:ascii="FreeSans" w:hAnsi="FreeSans"/>
@@ -938,18 +884,8 @@
           <w:sz w:val="22"/>
           <w:szCs w:val="22"/>
         </w:rPr>
-        <w:t>fp2</w:t>
-      </w:r>
-      <w:proofErr w:type="gramStart"/>
-      <w:r>
-        <w:rPr>
-          <w:rFonts w:ascii="FreeMono" w:hAnsi="FreeMono"/>
-          <w:sz w:val="22"/>
-          <w:szCs w:val="22"/>
-        </w:rPr>
-        <w:t>fx( )</w:t>
-      </w:r>
-      <w:proofErr w:type="gramEnd"/>
+        <w:t>fp2fx( )</w:t>
+      </w:r>
       <w:r>
         <w:rPr>
           <w:rFonts w:ascii="FreeSans" w:hAnsi="FreeSans"/>
@@ -998,25 +934,7 @@
           <w:sz w:val="22"/>
           <w:szCs w:val="22"/>
         </w:rPr>
-        <w:t>b = fx2</w:t>
-      </w:r>
-      <w:proofErr w:type="gramStart"/>
-      <w:r>
-        <w:rPr>
-          <w:rFonts w:ascii="FreeMono" w:hAnsi="FreeMono"/>
-          <w:sz w:val="22"/>
-          <w:szCs w:val="22"/>
-        </w:rPr>
-        <w:t>fp( fp</w:t>
-      </w:r>
-      <w:proofErr w:type="gramEnd"/>
-      <w:r>
-        <w:rPr>
-          <w:rFonts w:ascii="FreeMono" w:hAnsi="FreeMono"/>
-          <w:sz w:val="22"/>
-          <w:szCs w:val="22"/>
-        </w:rPr>
-        <w:t>2fx( 2.4515) )</w:t>
+        <w:t>b = fx2fp( fp2fx( 2.4515) )</w:t>
       </w:r>
     </w:p>
     <w:p>
@@ -1170,7 +1088,6 @@
         <w:t xml:space="preserve">, </w:t>
       </w:r>
       <w:proofErr w:type="spellStart"/>
-      <w:proofErr w:type="gramStart"/>
       <w:r>
         <w:rPr>
           <w:rFonts w:ascii="FreeMono" w:hAnsi="FreeMono"/>
@@ -1186,16 +1103,7 @@
           <w:sz w:val="22"/>
           <w:szCs w:val="22"/>
         </w:rPr>
-        <w:t>(</w:t>
-      </w:r>
-      <w:proofErr w:type="gramEnd"/>
-      <w:r>
-        <w:rPr>
-          <w:rFonts w:ascii="FreeMono" w:hAnsi="FreeMono"/>
-          <w:sz w:val="22"/>
-          <w:szCs w:val="22"/>
-        </w:rPr>
-        <w:t>)</w:t>
+        <w:t>()</w:t>
       </w:r>
       <w:r>
         <w:rPr>
@@ -1229,7 +1137,6 @@
         <w:t xml:space="preserve">Una función que implemente redondeo al valor más cercano, </w:t>
       </w:r>
       <w:proofErr w:type="spellStart"/>
-      <w:proofErr w:type="gramStart"/>
       <w:r>
         <w:rPr>
           <w:rFonts w:ascii="FreeMono" w:hAnsi="FreeMono"/>
@@ -1245,16 +1152,7 @@
           <w:sz w:val="22"/>
           <w:szCs w:val="22"/>
         </w:rPr>
-        <w:t>(</w:t>
-      </w:r>
-      <w:proofErr w:type="gramEnd"/>
-      <w:r>
-        <w:rPr>
-          <w:rFonts w:ascii="FreeMono" w:hAnsi="FreeMono"/>
-          <w:sz w:val="22"/>
-          <w:szCs w:val="22"/>
-        </w:rPr>
-        <w:t>)</w:t>
+        <w:t>()</w:t>
       </w:r>
       <w:r>
         <w:rPr>
@@ -1288,7 +1186,6 @@
         <w:t xml:space="preserve">Una función que implemente aritmética de saturación, </w:t>
       </w:r>
       <w:proofErr w:type="spellStart"/>
-      <w:proofErr w:type="gramStart"/>
       <w:r>
         <w:rPr>
           <w:rFonts w:ascii="FreeMono" w:hAnsi="FreeMono"/>
@@ -1304,16 +1201,7 @@
           <w:sz w:val="22"/>
           <w:szCs w:val="22"/>
         </w:rPr>
-        <w:t>(</w:t>
-      </w:r>
-      <w:proofErr w:type="gramEnd"/>
-      <w:r>
-        <w:rPr>
-          <w:rFonts w:ascii="FreeMono" w:hAnsi="FreeMono"/>
-          <w:sz w:val="22"/>
-          <w:szCs w:val="22"/>
-        </w:rPr>
-        <w:t>)</w:t>
+        <w:t>()</w:t>
       </w:r>
       <w:r>
         <w:rPr>
@@ -1411,7 +1299,6 @@
         <w:t xml:space="preserve">Opere con una serie de número para verificar que </w:t>
       </w:r>
       <w:proofErr w:type="spellStart"/>
-      <w:proofErr w:type="gramStart"/>
       <w:r>
         <w:rPr>
           <w:rFonts w:ascii="FreeMono" w:hAnsi="FreeMono"/>
@@ -1427,16 +1314,7 @@
           <w:sz w:val="22"/>
           <w:szCs w:val="22"/>
         </w:rPr>
-        <w:t>(</w:t>
-      </w:r>
-      <w:proofErr w:type="gramEnd"/>
-      <w:r>
-        <w:rPr>
-          <w:rFonts w:ascii="FreeMono" w:hAnsi="FreeMono"/>
-          <w:sz w:val="22"/>
-          <w:szCs w:val="22"/>
-        </w:rPr>
-        <w:t>)</w:t>
+        <w:t>()</w:t>
       </w:r>
       <w:r>
         <w:rPr>
@@ -1669,21 +1547,7 @@
         <w:rPr>
           <w:rFonts w:ascii="FreeSans" w:hAnsi="FreeSans"/>
         </w:rPr>
-        <w:t xml:space="preserve"> </w:t>
-      </w:r>
-      <w:proofErr w:type="gramStart"/>
-      <w:r>
-        <w:rPr>
-          <w:rFonts w:ascii="FreeSans" w:hAnsi="FreeSans"/>
-        </w:rPr>
-        <w:t>X[</w:t>
-      </w:r>
-      <w:proofErr w:type="gramEnd"/>
-      <w:r>
-        <w:rPr>
-          <w:rFonts w:ascii="FreeSans" w:hAnsi="FreeSans"/>
-        </w:rPr>
-        <w:t>5] = {1.1, 2.2, 3.3, 4.4, 5.5 } ;</w:t>
+        <w:t xml:space="preserve"> X[5] = {1.1, 2.2, 3.3, 4.4, 5.5 } ;</w:t>
       </w:r>
     </w:p>
     <w:p>
@@ -1705,7 +1569,6 @@
         <w:tab/>
       </w:r>
       <w:proofErr w:type="spellStart"/>
-      <w:proofErr w:type="gramStart"/>
       <w:r>
         <w:rPr>
           <w:rFonts w:ascii="FreeSans" w:hAnsi="FreeSans"/>
@@ -1721,16 +1584,7 @@
           <w:sz w:val="22"/>
           <w:szCs w:val="22"/>
         </w:rPr>
-        <w:t xml:space="preserve">  Y</w:t>
-      </w:r>
-      <w:proofErr w:type="gramEnd"/>
-      <w:r>
-        <w:rPr>
-          <w:rFonts w:ascii="FreeSans" w:hAnsi="FreeSans"/>
-          <w:sz w:val="22"/>
-          <w:szCs w:val="22"/>
-        </w:rPr>
-        <w:t>[5]  = {6.6, 7.7, 8.8, 9.9, 10.10 };</w:t>
+        <w:t xml:space="preserve">  Y[5]  = {6.6, 7.7, 8.8, 9.9, 10.10 };</w:t>
       </w:r>
     </w:p>
     <w:p>
@@ -1799,25 +1653,7 @@
           <w:sz w:val="22"/>
           <w:szCs w:val="22"/>
         </w:rPr>
-        <w:t xml:space="preserve">Multiplique 2 números de 32 bits y redondee antes de sumar </w:t>
-      </w:r>
-      <w:proofErr w:type="gramStart"/>
-      <w:r>
-        <w:rPr>
-          <w:rFonts w:ascii="FreeSans" w:hAnsi="FreeSans"/>
-          <w:sz w:val="22"/>
-          <w:szCs w:val="22"/>
-        </w:rPr>
-        <w:t>cada resultados</w:t>
-      </w:r>
-      <w:proofErr w:type="gramEnd"/>
-      <w:r>
-        <w:rPr>
-          <w:rFonts w:ascii="FreeSans" w:hAnsi="FreeSans"/>
-          <w:sz w:val="22"/>
-          <w:szCs w:val="22"/>
-        </w:rPr>
-        <w:t>.</w:t>
+        <w:t>Multiplique 2 números de 32 bits y redondee antes de sumar cada resultados.</w:t>
       </w:r>
     </w:p>
     <w:p>
@@ -1875,7 +1711,6 @@
         </w:rPr>
         <w:tab/>
       </w:r>
-      <w:proofErr w:type="gramStart"/>
       <w:r>
         <w:rPr>
           <w:rFonts w:ascii="FreeMono" w:hAnsi="FreeMono"/>
@@ -1886,7 +1721,6 @@
         <w:t>for(</w:t>
       </w:r>
       <w:proofErr w:type="spellStart"/>
-      <w:proofErr w:type="gramEnd"/>
       <w:r>
         <w:rPr>
           <w:rFonts w:ascii="FreeMono" w:hAnsi="FreeMono"/>
@@ -1988,27 +1822,7 @@
           <w:lang w:val="en-US"/>
         </w:rPr>
         <w:tab/>
-        <w:t xml:space="preserve">acum_32 += (int32_t) </w:t>
-      </w:r>
-      <w:proofErr w:type="gramStart"/>
-      <w:r>
-        <w:rPr>
-          <w:rFonts w:ascii="FreeMono" w:hAnsi="FreeMono"/>
-          <w:sz w:val="22"/>
-          <w:szCs w:val="22"/>
-          <w:lang w:val="en-US"/>
-        </w:rPr>
-        <w:t>( (</w:t>
-      </w:r>
-      <w:proofErr w:type="gramEnd"/>
-      <w:r>
-        <w:rPr>
-          <w:rFonts w:ascii="FreeMono" w:hAnsi="FreeMono"/>
-          <w:sz w:val="22"/>
-          <w:szCs w:val="22"/>
-          <w:lang w:val="en-US"/>
-        </w:rPr>
-        <w:t xml:space="preserve"> ( A[</w:t>
+        <w:t>acum_32 += (int32_t) ( ( ( A[</w:t>
       </w:r>
       <w:proofErr w:type="spellStart"/>
       <w:r>
@@ -2070,27 +1884,7 @@
           <w:lang w:val="en-US"/>
         </w:rPr>
         <w:tab/>
-        <w:t xml:space="preserve">acum_64 += (int64_t) </w:t>
-      </w:r>
-      <w:proofErr w:type="gramStart"/>
-      <w:r>
-        <w:rPr>
-          <w:rFonts w:ascii="FreeMono" w:hAnsi="FreeMono"/>
-          <w:sz w:val="22"/>
-          <w:szCs w:val="22"/>
-          <w:lang w:val="en-US"/>
-        </w:rPr>
-        <w:t>( (</w:t>
-      </w:r>
-      <w:proofErr w:type="gramEnd"/>
-      <w:r>
-        <w:rPr>
-          <w:rFonts w:ascii="FreeMono" w:hAnsi="FreeMono"/>
-          <w:sz w:val="22"/>
-          <w:szCs w:val="22"/>
-          <w:lang w:val="en-US"/>
-        </w:rPr>
-        <w:t>int64_t) A[</w:t>
+        <w:t>acum_64 += (int64_t) ( (int64_t) A[</w:t>
       </w:r>
       <w:proofErr w:type="spellStart"/>
       <w:r>
@@ -2259,14 +2053,45 @@
     <w:p>
       <w:pPr>
         <w:pStyle w:val="Standard"/>
-        <w:ind w:left="720"/>
-        <w:jc w:val="both"/>
-        <w:rPr>
-          <w:rFonts w:ascii="FreeSans" w:hAnsi="FreeSans"/>
-          <w:sz w:val="22"/>
-          <w:szCs w:val="22"/>
-        </w:rPr>
-      </w:pPr>
+        <w:numPr>
+          <w:ilvl w:val="1"/>
+          <w:numId w:val="5"/>
+        </w:numPr>
+        <w:jc w:val="both"/>
+        <w:rPr>
+          <w:rFonts w:ascii="FreeSans" w:hAnsi="FreeSans"/>
+          <w:sz w:val="22"/>
+          <w:szCs w:val="22"/>
+        </w:rPr>
+      </w:pPr>
+      <w:r>
+        <w:rPr>
+          <w:rFonts w:ascii="FreeSans" w:hAnsi="FreeSans"/>
+          <w:sz w:val="22"/>
+          <w:szCs w:val="22"/>
+        </w:rPr>
+        <w:t>c = -2</w:t>
+      </w:r>
+    </w:p>
+    <w:p>
+      <w:pPr>
+        <w:pStyle w:val="Standard"/>
+        <w:ind w:left="1080"/>
+        <w:jc w:val="both"/>
+        <w:rPr>
+          <w:rFonts w:ascii="FreeSans" w:hAnsi="FreeSans"/>
+          <w:sz w:val="22"/>
+          <w:szCs w:val="22"/>
+        </w:rPr>
+      </w:pPr>
+      <w:r>
+        <w:rPr>
+          <w:rFonts w:ascii="FreeSans" w:hAnsi="FreeSans"/>
+          <w:sz w:val="22"/>
+          <w:szCs w:val="22"/>
+        </w:rPr>
+        <w:t>d = -1</w:t>
+      </w:r>
     </w:p>
     <w:sectPr>
       <w:type w:val="continuous"/>

</xml_diff>